<commit_message>
finish homework 3 in linux
</commit_message>
<xml_diff>
--- a/HUST/作业/第4 - 5章作业/第4 - 5章作业.docx
+++ b/HUST/作业/第4 - 5章作业/第4 - 5章作业.docx
@@ -5269,7 +5269,7 @@
         <w:spacing w:line="288" w:lineRule="auto"/>
         <w:ind w:left="357" w:firstLine="0" w:firstLineChars="0"/>
         <w:rPr>
-          <w:rFonts w:ascii="Courier New" w:hAnsi="Courier New" w:eastAsia="微软雅黑" w:cs="Courier New"/>
+          <w:rFonts w:hint="eastAsia" w:ascii="Courier New" w:hAnsi="Courier New" w:eastAsia="微软雅黑" w:cs="Courier New"/>
           <w:kern w:val="0"/>
           <w:szCs w:val="21"/>
         </w:rPr>
@@ -5294,6 +5294,645 @@
     <w:p>
       <w:pPr>
         <w:pStyle w:val="11"/>
+        <w:keepNext w:val="0"/>
+        <w:keepLines w:val="0"/>
+        <w:pageBreakBefore w:val="0"/>
+        <w:widowControl/>
+        <w:kinsoku/>
+        <w:wordWrap/>
+        <w:overflowPunct/>
+        <w:topLinePunct w:val="0"/>
+        <w:autoSpaceDE/>
+        <w:autoSpaceDN/>
+        <w:bidi w:val="0"/>
+        <w:adjustRightInd w:val="0"/>
+        <w:snapToGrid w:val="0"/>
+        <w:spacing w:line="288" w:lineRule="auto"/>
+        <w:ind w:left="357" w:firstLine="420" w:firstLineChars="200"/>
+        <w:textAlignment w:val="auto"/>
+        <w:rPr>
+          <w:rFonts w:hint="default" w:ascii="Times New Roman" w:hAnsi="Times New Roman" w:eastAsia="微软雅黑" w:cs="Times New Roman"/>
+          <w:kern w:val="0"/>
+          <w:szCs w:val="21"/>
+          <w:lang w:val="en-US" w:eastAsia="zh-CN"/>
+        </w:rPr>
+      </w:pPr>
+      <w:r>
+        <w:rPr>
+          <w:rFonts w:hint="default" w:ascii="Times New Roman" w:hAnsi="Times New Roman" w:eastAsia="微软雅黑" w:cs="Times New Roman"/>
+          <w:kern w:val="0"/>
+          <w:szCs w:val="21"/>
+          <w:lang w:val="en-US" w:eastAsia="zh-CN"/>
+        </w:rPr>
+        <w:t>package hust.cs.javacourse.homework3;</w:t>
+      </w:r>
+      <w:r>
+        <w:rPr>
+          <w:rFonts w:hint="default" w:ascii="Times New Roman" w:hAnsi="Times New Roman" w:eastAsia="微软雅黑" w:cs="Times New Roman"/>
+          <w:kern w:val="0"/>
+          <w:szCs w:val="21"/>
+          <w:lang w:val="en-US" w:eastAsia="zh-CN"/>
+        </w:rPr>
+        <w:br w:type="textWrapping"/>
+      </w:r>
+      <w:r>
+        <w:rPr>
+          <w:rFonts w:hint="default" w:ascii="Times New Roman" w:hAnsi="Times New Roman" w:eastAsia="微软雅黑" w:cs="Times New Roman"/>
+          <w:kern w:val="0"/>
+          <w:szCs w:val="21"/>
+          <w:lang w:val="en-US" w:eastAsia="zh-CN"/>
+        </w:rPr>
+        <w:br w:type="textWrapping"/>
+      </w:r>
+      <w:r>
+        <w:rPr>
+          <w:rFonts w:hint="default" w:ascii="Times New Roman" w:hAnsi="Times New Roman" w:eastAsia="微软雅黑" w:cs="Times New Roman"/>
+          <w:kern w:val="0"/>
+          <w:szCs w:val="21"/>
+          <w:lang w:val="en-US" w:eastAsia="zh-CN"/>
+        </w:rPr>
+        <w:t>import java.util.Scanner;</w:t>
+      </w:r>
+      <w:r>
+        <w:rPr>
+          <w:rFonts w:hint="default" w:ascii="Times New Roman" w:hAnsi="Times New Roman" w:eastAsia="微软雅黑" w:cs="Times New Roman"/>
+          <w:kern w:val="0"/>
+          <w:szCs w:val="21"/>
+          <w:lang w:val="en-US" w:eastAsia="zh-CN"/>
+        </w:rPr>
+        <w:br w:type="textWrapping"/>
+      </w:r>
+      <w:r>
+        <w:rPr>
+          <w:rFonts w:hint="default" w:ascii="Times New Roman" w:hAnsi="Times New Roman" w:eastAsia="微软雅黑" w:cs="Times New Roman"/>
+          <w:kern w:val="0"/>
+          <w:szCs w:val="21"/>
+          <w:lang w:val="en-US" w:eastAsia="zh-CN"/>
+        </w:rPr>
+        <w:br w:type="textWrapping"/>
+      </w:r>
+      <w:r>
+        <w:rPr>
+          <w:rFonts w:hint="default" w:ascii="Times New Roman" w:hAnsi="Times New Roman" w:eastAsia="微软雅黑" w:cs="Times New Roman"/>
+          <w:kern w:val="0"/>
+          <w:szCs w:val="21"/>
+          <w:lang w:val="en-US" w:eastAsia="zh-CN"/>
+        </w:rPr>
+        <w:t>/**</w:t>
+      </w:r>
+      <w:r>
+        <w:rPr>
+          <w:rFonts w:hint="default" w:ascii="Times New Roman" w:hAnsi="Times New Roman" w:eastAsia="微软雅黑" w:cs="Times New Roman"/>
+          <w:kern w:val="0"/>
+          <w:szCs w:val="21"/>
+          <w:lang w:val="en-US" w:eastAsia="zh-CN"/>
+        </w:rPr>
+        <w:br w:type="textWrapping"/>
+      </w:r>
+      <w:r>
+        <w:rPr>
+          <w:rFonts w:hint="default" w:ascii="Times New Roman" w:hAnsi="Times New Roman" w:eastAsia="微软雅黑" w:cs="Times New Roman"/>
+          <w:kern w:val="0"/>
+          <w:szCs w:val="21"/>
+          <w:lang w:val="en-US" w:eastAsia="zh-CN"/>
+        </w:rPr>
+        <w:t xml:space="preserve"> * count number of English lettter ignoring case</w:t>
+      </w:r>
+      <w:r>
+        <w:rPr>
+          <w:rFonts w:hint="default" w:ascii="Times New Roman" w:hAnsi="Times New Roman" w:eastAsia="微软雅黑" w:cs="Times New Roman"/>
+          <w:kern w:val="0"/>
+          <w:szCs w:val="21"/>
+          <w:lang w:val="en-US" w:eastAsia="zh-CN"/>
+        </w:rPr>
+        <w:br w:type="textWrapping"/>
+      </w:r>
+      <w:r>
+        <w:rPr>
+          <w:rFonts w:hint="default" w:ascii="Times New Roman" w:hAnsi="Times New Roman" w:eastAsia="微软雅黑" w:cs="Times New Roman"/>
+          <w:kern w:val="0"/>
+          <w:szCs w:val="21"/>
+          <w:lang w:val="en-US" w:eastAsia="zh-CN"/>
+        </w:rPr>
+        <w:t xml:space="preserve"> *</w:t>
+      </w:r>
+      <w:r>
+        <w:rPr>
+          <w:rFonts w:hint="default" w:ascii="Times New Roman" w:hAnsi="Times New Roman" w:eastAsia="微软雅黑" w:cs="Times New Roman"/>
+          <w:kern w:val="0"/>
+          <w:szCs w:val="21"/>
+          <w:lang w:val="en-US" w:eastAsia="zh-CN"/>
+        </w:rPr>
+        <w:br w:type="textWrapping"/>
+      </w:r>
+      <w:r>
+        <w:rPr>
+          <w:rFonts w:hint="default" w:ascii="Times New Roman" w:hAnsi="Times New Roman" w:eastAsia="微软雅黑" w:cs="Times New Roman"/>
+          <w:kern w:val="0"/>
+          <w:szCs w:val="21"/>
+          <w:lang w:val="en-US" w:eastAsia="zh-CN"/>
+        </w:rPr>
+        <w:t xml:space="preserve"> */</w:t>
+      </w:r>
+      <w:r>
+        <w:rPr>
+          <w:rFonts w:hint="default" w:ascii="Times New Roman" w:hAnsi="Times New Roman" w:eastAsia="微软雅黑" w:cs="Times New Roman"/>
+          <w:kern w:val="0"/>
+          <w:szCs w:val="21"/>
+          <w:lang w:val="en-US" w:eastAsia="zh-CN"/>
+        </w:rPr>
+        <w:br w:type="textWrapping"/>
+      </w:r>
+      <w:r>
+        <w:rPr>
+          <w:rFonts w:hint="default" w:ascii="Times New Roman" w:hAnsi="Times New Roman" w:eastAsia="微软雅黑" w:cs="Times New Roman"/>
+          <w:kern w:val="0"/>
+          <w:szCs w:val="21"/>
+          <w:lang w:val="en-US" w:eastAsia="zh-CN"/>
+        </w:rPr>
+        <w:t>public class CountLetter {</w:t>
+      </w:r>
+      <w:r>
+        <w:rPr>
+          <w:rFonts w:hint="default" w:ascii="Times New Roman" w:hAnsi="Times New Roman" w:eastAsia="微软雅黑" w:cs="Times New Roman"/>
+          <w:kern w:val="0"/>
+          <w:szCs w:val="21"/>
+          <w:lang w:val="en-US" w:eastAsia="zh-CN"/>
+        </w:rPr>
+        <w:br w:type="textWrapping"/>
+      </w:r>
+      <w:r>
+        <w:rPr>
+          <w:rFonts w:hint="default" w:ascii="Times New Roman" w:hAnsi="Times New Roman" w:eastAsia="微软雅黑" w:cs="Times New Roman"/>
+          <w:kern w:val="0"/>
+          <w:szCs w:val="21"/>
+          <w:lang w:val="en-US" w:eastAsia="zh-CN"/>
+        </w:rPr>
+        <w:br w:type="textWrapping"/>
+      </w:r>
+      <w:r>
+        <w:rPr>
+          <w:rFonts w:hint="default" w:ascii="Times New Roman" w:hAnsi="Times New Roman" w:eastAsia="微软雅黑" w:cs="Times New Roman"/>
+          <w:kern w:val="0"/>
+          <w:szCs w:val="21"/>
+          <w:lang w:val="en-US" w:eastAsia="zh-CN"/>
+        </w:rPr>
+        <w:t xml:space="preserve">    /**</w:t>
+      </w:r>
+      <w:r>
+        <w:rPr>
+          <w:rFonts w:hint="default" w:ascii="Times New Roman" w:hAnsi="Times New Roman" w:eastAsia="微软雅黑" w:cs="Times New Roman"/>
+          <w:kern w:val="0"/>
+          <w:szCs w:val="21"/>
+          <w:lang w:val="en-US" w:eastAsia="zh-CN"/>
+        </w:rPr>
+        <w:br w:type="textWrapping"/>
+      </w:r>
+      <w:r>
+        <w:rPr>
+          <w:rFonts w:hint="default" w:ascii="Times New Roman" w:hAnsi="Times New Roman" w:eastAsia="微软雅黑" w:cs="Times New Roman"/>
+          <w:kern w:val="0"/>
+          <w:szCs w:val="21"/>
+          <w:lang w:val="en-US" w:eastAsia="zh-CN"/>
+        </w:rPr>
+        <w:t xml:space="preserve">     * @param args: command args</w:t>
+      </w:r>
+      <w:r>
+        <w:rPr>
+          <w:rFonts w:hint="default" w:ascii="Times New Roman" w:hAnsi="Times New Roman" w:eastAsia="微软雅黑" w:cs="Times New Roman"/>
+          <w:kern w:val="0"/>
+          <w:szCs w:val="21"/>
+          <w:lang w:val="en-US" w:eastAsia="zh-CN"/>
+        </w:rPr>
+        <w:br w:type="textWrapping"/>
+      </w:r>
+      <w:r>
+        <w:rPr>
+          <w:rFonts w:hint="default" w:ascii="Times New Roman" w:hAnsi="Times New Roman" w:eastAsia="微软雅黑" w:cs="Times New Roman"/>
+          <w:kern w:val="0"/>
+          <w:szCs w:val="21"/>
+          <w:lang w:val="en-US" w:eastAsia="zh-CN"/>
+        </w:rPr>
+        <w:t xml:space="preserve">     */</w:t>
+      </w:r>
+      <w:r>
+        <w:rPr>
+          <w:rFonts w:hint="default" w:ascii="Times New Roman" w:hAnsi="Times New Roman" w:eastAsia="微软雅黑" w:cs="Times New Roman"/>
+          <w:kern w:val="0"/>
+          <w:szCs w:val="21"/>
+          <w:lang w:val="en-US" w:eastAsia="zh-CN"/>
+        </w:rPr>
+        <w:br w:type="textWrapping"/>
+      </w:r>
+      <w:r>
+        <w:rPr>
+          <w:rFonts w:hint="default" w:ascii="Times New Roman" w:hAnsi="Times New Roman" w:eastAsia="微软雅黑" w:cs="Times New Roman"/>
+          <w:kern w:val="0"/>
+          <w:szCs w:val="21"/>
+          <w:lang w:val="en-US" w:eastAsia="zh-CN"/>
+        </w:rPr>
+        <w:t xml:space="preserve">    public static void main (String []args) {</w:t>
+      </w:r>
+      <w:r>
+        <w:rPr>
+          <w:rFonts w:hint="default" w:ascii="Times New Roman" w:hAnsi="Times New Roman" w:eastAsia="微软雅黑" w:cs="Times New Roman"/>
+          <w:kern w:val="0"/>
+          <w:szCs w:val="21"/>
+          <w:lang w:val="en-US" w:eastAsia="zh-CN"/>
+        </w:rPr>
+        <w:br w:type="textWrapping"/>
+      </w:r>
+      <w:r>
+        <w:rPr>
+          <w:rFonts w:hint="default" w:ascii="Times New Roman" w:hAnsi="Times New Roman" w:eastAsia="微软雅黑" w:cs="Times New Roman"/>
+          <w:kern w:val="0"/>
+          <w:szCs w:val="21"/>
+          <w:lang w:val="en-US" w:eastAsia="zh-CN"/>
+        </w:rPr>
+        <w:t xml:space="preserve">        Scanner scanner = new Scanner( System.in );</w:t>
+      </w:r>
+      <w:r>
+        <w:rPr>
+          <w:rFonts w:hint="default" w:ascii="Times New Roman" w:hAnsi="Times New Roman" w:eastAsia="微软雅黑" w:cs="Times New Roman"/>
+          <w:kern w:val="0"/>
+          <w:szCs w:val="21"/>
+          <w:lang w:val="en-US" w:eastAsia="zh-CN"/>
+        </w:rPr>
+        <w:br w:type="textWrapping"/>
+      </w:r>
+      <w:r>
+        <w:rPr>
+          <w:rFonts w:hint="default" w:ascii="Times New Roman" w:hAnsi="Times New Roman" w:eastAsia="微软雅黑" w:cs="Times New Roman"/>
+          <w:kern w:val="0"/>
+          <w:szCs w:val="21"/>
+          <w:lang w:val="en-US" w:eastAsia="zh-CN"/>
+        </w:rPr>
+        <w:t xml:space="preserve">        String s = scanner.nextLine();</w:t>
+      </w:r>
+      <w:r>
+        <w:rPr>
+          <w:rFonts w:hint="default" w:ascii="Times New Roman" w:hAnsi="Times New Roman" w:eastAsia="微软雅黑" w:cs="Times New Roman"/>
+          <w:kern w:val="0"/>
+          <w:szCs w:val="21"/>
+          <w:lang w:val="en-US" w:eastAsia="zh-CN"/>
+        </w:rPr>
+        <w:br w:type="textWrapping"/>
+      </w:r>
+      <w:r>
+        <w:rPr>
+          <w:rFonts w:hint="default" w:ascii="Times New Roman" w:hAnsi="Times New Roman" w:eastAsia="微软雅黑" w:cs="Times New Roman"/>
+          <w:kern w:val="0"/>
+          <w:szCs w:val="21"/>
+          <w:lang w:val="en-US" w:eastAsia="zh-CN"/>
+        </w:rPr>
+        <w:t xml:space="preserve">        String str = s.replace(" ","");</w:t>
+      </w:r>
+      <w:r>
+        <w:rPr>
+          <w:rFonts w:hint="default" w:ascii="Times New Roman" w:hAnsi="Times New Roman" w:eastAsia="微软雅黑" w:cs="Times New Roman"/>
+          <w:kern w:val="0"/>
+          <w:szCs w:val="21"/>
+          <w:lang w:val="en-US" w:eastAsia="zh-CN"/>
+        </w:rPr>
+        <w:br w:type="textWrapping"/>
+      </w:r>
+      <w:r>
+        <w:rPr>
+          <w:rFonts w:hint="default" w:ascii="Times New Roman" w:hAnsi="Times New Roman" w:eastAsia="微软雅黑" w:cs="Times New Roman"/>
+          <w:kern w:val="0"/>
+          <w:szCs w:val="21"/>
+          <w:lang w:val="en-US" w:eastAsia="zh-CN"/>
+        </w:rPr>
+        <w:br w:type="textWrapping"/>
+      </w:r>
+      <w:r>
+        <w:rPr>
+          <w:rFonts w:hint="default" w:ascii="Times New Roman" w:hAnsi="Times New Roman" w:eastAsia="微软雅黑" w:cs="Times New Roman"/>
+          <w:kern w:val="0"/>
+          <w:szCs w:val="21"/>
+          <w:lang w:val="en-US" w:eastAsia="zh-CN"/>
+        </w:rPr>
+        <w:t xml:space="preserve">        int []num = new int[26];            //one more for illegal letter</w:t>
+      </w:r>
+      <w:r>
+        <w:rPr>
+          <w:rFonts w:hint="default" w:ascii="Times New Roman" w:hAnsi="Times New Roman" w:eastAsia="微软雅黑" w:cs="Times New Roman"/>
+          <w:kern w:val="0"/>
+          <w:szCs w:val="21"/>
+          <w:lang w:val="en-US" w:eastAsia="zh-CN"/>
+        </w:rPr>
+        <w:br w:type="textWrapping"/>
+      </w:r>
+      <w:r>
+        <w:rPr>
+          <w:rFonts w:hint="default" w:ascii="Times New Roman" w:hAnsi="Times New Roman" w:eastAsia="微软雅黑" w:cs="Times New Roman"/>
+          <w:kern w:val="0"/>
+          <w:szCs w:val="21"/>
+          <w:lang w:val="en-US" w:eastAsia="zh-CN"/>
+        </w:rPr>
+        <w:br w:type="textWrapping"/>
+      </w:r>
+      <w:r>
+        <w:rPr>
+          <w:rFonts w:hint="default" w:ascii="Times New Roman" w:hAnsi="Times New Roman" w:eastAsia="微软雅黑" w:cs="Times New Roman"/>
+          <w:kern w:val="0"/>
+          <w:szCs w:val="21"/>
+          <w:lang w:val="en-US" w:eastAsia="zh-CN"/>
+        </w:rPr>
+        <w:t xml:space="preserve">        for (int i = 0; i &lt; str.length(); ++i ) {</w:t>
+      </w:r>
+      <w:r>
+        <w:rPr>
+          <w:rFonts w:hint="default" w:ascii="Times New Roman" w:hAnsi="Times New Roman" w:eastAsia="微软雅黑" w:cs="Times New Roman"/>
+          <w:kern w:val="0"/>
+          <w:szCs w:val="21"/>
+          <w:lang w:val="en-US" w:eastAsia="zh-CN"/>
+        </w:rPr>
+        <w:br w:type="textWrapping"/>
+      </w:r>
+      <w:r>
+        <w:rPr>
+          <w:rFonts w:hint="default" w:ascii="Times New Roman" w:hAnsi="Times New Roman" w:eastAsia="微软雅黑" w:cs="Times New Roman"/>
+          <w:kern w:val="0"/>
+          <w:szCs w:val="21"/>
+          <w:lang w:val="en-US" w:eastAsia="zh-CN"/>
+        </w:rPr>
+        <w:t xml:space="preserve">            char tmp = str.charAt(i);</w:t>
+      </w:r>
+      <w:r>
+        <w:rPr>
+          <w:rFonts w:hint="default" w:ascii="Times New Roman" w:hAnsi="Times New Roman" w:eastAsia="微软雅黑" w:cs="Times New Roman"/>
+          <w:kern w:val="0"/>
+          <w:szCs w:val="21"/>
+          <w:lang w:val="en-US" w:eastAsia="zh-CN"/>
+        </w:rPr>
+        <w:br w:type="textWrapping"/>
+      </w:r>
+      <w:r>
+        <w:rPr>
+          <w:rFonts w:hint="default" w:ascii="Times New Roman" w:hAnsi="Times New Roman" w:eastAsia="微软雅黑" w:cs="Times New Roman"/>
+          <w:kern w:val="0"/>
+          <w:szCs w:val="21"/>
+          <w:lang w:val="en-US" w:eastAsia="zh-CN"/>
+        </w:rPr>
+        <w:t xml:space="preserve">            if ( tmp &gt;= 'a' &amp;&amp; tmp &lt;= 'z'){</w:t>
+      </w:r>
+      <w:r>
+        <w:rPr>
+          <w:rFonts w:hint="default" w:ascii="Times New Roman" w:hAnsi="Times New Roman" w:eastAsia="微软雅黑" w:cs="Times New Roman"/>
+          <w:kern w:val="0"/>
+          <w:szCs w:val="21"/>
+          <w:lang w:val="en-US" w:eastAsia="zh-CN"/>
+        </w:rPr>
+        <w:br w:type="textWrapping"/>
+      </w:r>
+      <w:r>
+        <w:rPr>
+          <w:rFonts w:hint="default" w:ascii="Times New Roman" w:hAnsi="Times New Roman" w:eastAsia="微软雅黑" w:cs="Times New Roman"/>
+          <w:kern w:val="0"/>
+          <w:szCs w:val="21"/>
+          <w:lang w:val="en-US" w:eastAsia="zh-CN"/>
+        </w:rPr>
+        <w:t xml:space="preserve">                ++num[tmp - 'a'];</w:t>
+      </w:r>
+      <w:r>
+        <w:rPr>
+          <w:rFonts w:hint="default" w:ascii="Times New Roman" w:hAnsi="Times New Roman" w:eastAsia="微软雅黑" w:cs="Times New Roman"/>
+          <w:kern w:val="0"/>
+          <w:szCs w:val="21"/>
+          <w:lang w:val="en-US" w:eastAsia="zh-CN"/>
+        </w:rPr>
+        <w:br w:type="textWrapping"/>
+      </w:r>
+      <w:r>
+        <w:rPr>
+          <w:rFonts w:hint="default" w:ascii="Times New Roman" w:hAnsi="Times New Roman" w:eastAsia="微软雅黑" w:cs="Times New Roman"/>
+          <w:kern w:val="0"/>
+          <w:szCs w:val="21"/>
+          <w:lang w:val="en-US" w:eastAsia="zh-CN"/>
+        </w:rPr>
+        <w:t xml:space="preserve">            } else if (tmp &gt;= 'A' &amp;&amp; tmp &lt;= 'Z') {</w:t>
+      </w:r>
+      <w:r>
+        <w:rPr>
+          <w:rFonts w:hint="default" w:ascii="Times New Roman" w:hAnsi="Times New Roman" w:eastAsia="微软雅黑" w:cs="Times New Roman"/>
+          <w:kern w:val="0"/>
+          <w:szCs w:val="21"/>
+          <w:lang w:val="en-US" w:eastAsia="zh-CN"/>
+        </w:rPr>
+        <w:br w:type="textWrapping"/>
+      </w:r>
+      <w:r>
+        <w:rPr>
+          <w:rFonts w:hint="default" w:ascii="Times New Roman" w:hAnsi="Times New Roman" w:eastAsia="微软雅黑" w:cs="Times New Roman"/>
+          <w:kern w:val="0"/>
+          <w:szCs w:val="21"/>
+          <w:lang w:val="en-US" w:eastAsia="zh-CN"/>
+        </w:rPr>
+        <w:t xml:space="preserve">                ++num[tmp - 'A'];</w:t>
+      </w:r>
+      <w:r>
+        <w:rPr>
+          <w:rFonts w:hint="default" w:ascii="Times New Roman" w:hAnsi="Times New Roman" w:eastAsia="微软雅黑" w:cs="Times New Roman"/>
+          <w:kern w:val="0"/>
+          <w:szCs w:val="21"/>
+          <w:lang w:val="en-US" w:eastAsia="zh-CN"/>
+        </w:rPr>
+        <w:br w:type="textWrapping"/>
+      </w:r>
+      <w:r>
+        <w:rPr>
+          <w:rFonts w:hint="default" w:ascii="Times New Roman" w:hAnsi="Times New Roman" w:eastAsia="微软雅黑" w:cs="Times New Roman"/>
+          <w:kern w:val="0"/>
+          <w:szCs w:val="21"/>
+          <w:lang w:val="en-US" w:eastAsia="zh-CN"/>
+        </w:rPr>
+        <w:t xml:space="preserve">            } else continue;</w:t>
+      </w:r>
+      <w:r>
+        <w:rPr>
+          <w:rFonts w:hint="default" w:ascii="Times New Roman" w:hAnsi="Times New Roman" w:eastAsia="微软雅黑" w:cs="Times New Roman"/>
+          <w:kern w:val="0"/>
+          <w:szCs w:val="21"/>
+          <w:lang w:val="en-US" w:eastAsia="zh-CN"/>
+        </w:rPr>
+        <w:br w:type="textWrapping"/>
+      </w:r>
+      <w:r>
+        <w:rPr>
+          <w:rFonts w:hint="default" w:ascii="Times New Roman" w:hAnsi="Times New Roman" w:eastAsia="微软雅黑" w:cs="Times New Roman"/>
+          <w:kern w:val="0"/>
+          <w:szCs w:val="21"/>
+          <w:lang w:val="en-US" w:eastAsia="zh-CN"/>
+        </w:rPr>
+        <w:t xml:space="preserve">        }</w:t>
+      </w:r>
+      <w:r>
+        <w:rPr>
+          <w:rFonts w:hint="default" w:ascii="Times New Roman" w:hAnsi="Times New Roman" w:eastAsia="微软雅黑" w:cs="Times New Roman"/>
+          <w:kern w:val="0"/>
+          <w:szCs w:val="21"/>
+          <w:lang w:val="en-US" w:eastAsia="zh-CN"/>
+        </w:rPr>
+        <w:br w:type="textWrapping"/>
+      </w:r>
+      <w:r>
+        <w:rPr>
+          <w:rFonts w:hint="default" w:ascii="Times New Roman" w:hAnsi="Times New Roman" w:eastAsia="微软雅黑" w:cs="Times New Roman"/>
+          <w:kern w:val="0"/>
+          <w:szCs w:val="21"/>
+          <w:lang w:val="en-US" w:eastAsia="zh-CN"/>
+        </w:rPr>
+        <w:br w:type="textWrapping"/>
+      </w:r>
+      <w:r>
+        <w:rPr>
+          <w:rFonts w:hint="default" w:ascii="Times New Roman" w:hAnsi="Times New Roman" w:eastAsia="微软雅黑" w:cs="Times New Roman"/>
+          <w:kern w:val="0"/>
+          <w:szCs w:val="21"/>
+          <w:lang w:val="en-US" w:eastAsia="zh-CN"/>
+        </w:rPr>
+        <w:t xml:space="preserve">        for (int i = 0; i &lt; num.length; ++i) {</w:t>
+      </w:r>
+      <w:r>
+        <w:rPr>
+          <w:rFonts w:hint="default" w:ascii="Times New Roman" w:hAnsi="Times New Roman" w:eastAsia="微软雅黑" w:cs="Times New Roman"/>
+          <w:kern w:val="0"/>
+          <w:szCs w:val="21"/>
+          <w:lang w:val="en-US" w:eastAsia="zh-CN"/>
+        </w:rPr>
+        <w:br w:type="textWrapping"/>
+      </w:r>
+      <w:r>
+        <w:rPr>
+          <w:rFonts w:hint="default" w:ascii="Times New Roman" w:hAnsi="Times New Roman" w:eastAsia="微软雅黑" w:cs="Times New Roman"/>
+          <w:kern w:val="0"/>
+          <w:szCs w:val="21"/>
+          <w:lang w:val="en-US" w:eastAsia="zh-CN"/>
+        </w:rPr>
+        <w:t xml:space="preserve">            if (num[i] != 0){</w:t>
+      </w:r>
+      <w:r>
+        <w:rPr>
+          <w:rFonts w:hint="default" w:ascii="Times New Roman" w:hAnsi="Times New Roman" w:eastAsia="微软雅黑" w:cs="Times New Roman"/>
+          <w:kern w:val="0"/>
+          <w:szCs w:val="21"/>
+          <w:lang w:val="en-US" w:eastAsia="zh-CN"/>
+        </w:rPr>
+        <w:br w:type="textWrapping"/>
+      </w:r>
+      <w:r>
+        <w:rPr>
+          <w:rFonts w:hint="default" w:ascii="Times New Roman" w:hAnsi="Times New Roman" w:eastAsia="微软雅黑" w:cs="Times New Roman"/>
+          <w:kern w:val="0"/>
+          <w:szCs w:val="21"/>
+          <w:lang w:val="en-US" w:eastAsia="zh-CN"/>
+        </w:rPr>
+        <w:t xml:space="preserve">                System.out.print( (char)(i+'a') + ":" + num[i] + "\t");</w:t>
+      </w:r>
+      <w:r>
+        <w:rPr>
+          <w:rFonts w:hint="default" w:ascii="Times New Roman" w:hAnsi="Times New Roman" w:eastAsia="微软雅黑" w:cs="Times New Roman"/>
+          <w:kern w:val="0"/>
+          <w:szCs w:val="21"/>
+          <w:lang w:val="en-US" w:eastAsia="zh-CN"/>
+        </w:rPr>
+        <w:br w:type="textWrapping"/>
+      </w:r>
+      <w:r>
+        <w:rPr>
+          <w:rFonts w:hint="default" w:ascii="Times New Roman" w:hAnsi="Times New Roman" w:eastAsia="微软雅黑" w:cs="Times New Roman"/>
+          <w:kern w:val="0"/>
+          <w:szCs w:val="21"/>
+          <w:lang w:val="en-US" w:eastAsia="zh-CN"/>
+        </w:rPr>
+        <w:t xml:space="preserve">            }</w:t>
+      </w:r>
+      <w:r>
+        <w:rPr>
+          <w:rFonts w:hint="default" w:ascii="Times New Roman" w:hAnsi="Times New Roman" w:eastAsia="微软雅黑" w:cs="Times New Roman"/>
+          <w:kern w:val="0"/>
+          <w:szCs w:val="21"/>
+          <w:lang w:val="en-US" w:eastAsia="zh-CN"/>
+        </w:rPr>
+        <w:br w:type="textWrapping"/>
+      </w:r>
+      <w:r>
+        <w:rPr>
+          <w:rFonts w:hint="default" w:ascii="Times New Roman" w:hAnsi="Times New Roman" w:eastAsia="微软雅黑" w:cs="Times New Roman"/>
+          <w:kern w:val="0"/>
+          <w:szCs w:val="21"/>
+          <w:lang w:val="en-US" w:eastAsia="zh-CN"/>
+        </w:rPr>
+        <w:t xml:space="preserve">        }</w:t>
+      </w:r>
+      <w:r>
+        <w:rPr>
+          <w:rFonts w:hint="default" w:ascii="Times New Roman" w:hAnsi="Times New Roman" w:eastAsia="微软雅黑" w:cs="Times New Roman"/>
+          <w:kern w:val="0"/>
+          <w:szCs w:val="21"/>
+          <w:lang w:val="en-US" w:eastAsia="zh-CN"/>
+        </w:rPr>
+        <w:br w:type="textWrapping"/>
+      </w:r>
+      <w:r>
+        <w:rPr>
+          <w:rFonts w:hint="default" w:ascii="Times New Roman" w:hAnsi="Times New Roman" w:eastAsia="微软雅黑" w:cs="Times New Roman"/>
+          <w:kern w:val="0"/>
+          <w:szCs w:val="21"/>
+          <w:lang w:val="en-US" w:eastAsia="zh-CN"/>
+        </w:rPr>
+        <w:t xml:space="preserve">    }</w:t>
+      </w:r>
+      <w:r>
+        <w:rPr>
+          <w:rFonts w:hint="default" w:ascii="Times New Roman" w:hAnsi="Times New Roman" w:eastAsia="微软雅黑" w:cs="Times New Roman"/>
+          <w:kern w:val="0"/>
+          <w:szCs w:val="21"/>
+          <w:lang w:val="en-US" w:eastAsia="zh-CN"/>
+        </w:rPr>
+        <w:br w:type="textWrapping"/>
+      </w:r>
+      <w:r>
+        <w:rPr>
+          <w:rFonts w:hint="default" w:ascii="Times New Roman" w:hAnsi="Times New Roman" w:eastAsia="微软雅黑" w:cs="Times New Roman"/>
+          <w:kern w:val="0"/>
+          <w:szCs w:val="21"/>
+          <w:lang w:val="en-US" w:eastAsia="zh-CN"/>
+        </w:rPr>
+        <w:t>}</w:t>
+      </w:r>
+    </w:p>
+    <w:p>
+      <w:pPr>
+        <w:pStyle w:val="11"/>
+        <w:keepNext w:val="0"/>
+        <w:keepLines w:val="0"/>
+        <w:pageBreakBefore w:val="0"/>
+        <w:widowControl/>
+        <w:kinsoku/>
+        <w:wordWrap/>
+        <w:overflowPunct/>
+        <w:topLinePunct w:val="0"/>
+        <w:autoSpaceDE/>
+        <w:autoSpaceDN/>
+        <w:bidi w:val="0"/>
+        <w:adjustRightInd w:val="0"/>
+        <w:snapToGrid w:val="0"/>
+        <w:spacing w:line="288" w:lineRule="auto"/>
+        <w:ind w:left="357" w:firstLine="420" w:firstLineChars="200"/>
+        <w:textAlignment w:val="auto"/>
+        <w:rPr>
+          <w:rFonts w:hint="default" w:ascii="Courier New" w:hAnsi="Courier New" w:eastAsia="微软雅黑" w:cs="Courier New"/>
+          <w:kern w:val="0"/>
+          <w:szCs w:val="21"/>
+          <w:lang w:val="en-US" w:eastAsia="zh-CN"/>
+        </w:rPr>
+      </w:pPr>
+    </w:p>
+    <w:p>
+      <w:pPr>
+        <w:pStyle w:val="11"/>
         <w:widowControl/>
         <w:adjustRightInd w:val="0"/>
         <w:snapToGrid w:val="0"/>
@@ -5351,9 +5990,487 @@
           <w:szCs w:val="21"/>
         </w:rPr>
         <w:t>成5个不重复的车牌号码。</w:t>
+      </w:r>
+    </w:p>
+    <w:p>
+      <w:pPr>
+        <w:pStyle w:val="11"/>
+        <w:widowControl/>
+        <w:adjustRightInd w:val="0"/>
+        <w:snapToGrid w:val="0"/>
+        <w:spacing w:line="288" w:lineRule="auto"/>
+        <w:ind w:left="357" w:firstLine="0" w:firstLineChars="0"/>
+        <w:rPr>
+          <w:rFonts w:hint="default" w:ascii="Times New Roman" w:hAnsi="Times New Roman" w:eastAsia="微软雅黑" w:cs="Times New Roman"/>
+          <w:kern w:val="0"/>
+          <w:szCs w:val="21"/>
+        </w:rPr>
+      </w:pPr>
+      <w:r>
+        <w:rPr>
+          <w:rFonts w:hint="default" w:ascii="Times New Roman" w:hAnsi="Times New Roman" w:eastAsia="微软雅黑" w:cs="Times New Roman"/>
+          <w:kern w:val="0"/>
+          <w:szCs w:val="21"/>
+        </w:rPr>
+        <w:t>package hust.cs.javacourse.homework3;</w:t>
+      </w:r>
+      <w:r>
+        <w:rPr>
+          <w:rFonts w:hint="default" w:ascii="Times New Roman" w:hAnsi="Times New Roman" w:eastAsia="微软雅黑" w:cs="Times New Roman"/>
+          <w:kern w:val="0"/>
+          <w:szCs w:val="21"/>
+        </w:rPr>
+        <w:br w:type="textWrapping"/>
+      </w:r>
+      <w:r>
+        <w:rPr>
+          <w:rFonts w:hint="default" w:ascii="Times New Roman" w:hAnsi="Times New Roman" w:eastAsia="微软雅黑" w:cs="Times New Roman"/>
+          <w:kern w:val="0"/>
+          <w:szCs w:val="21"/>
+        </w:rPr>
+        <w:br w:type="textWrapping"/>
+      </w:r>
+      <w:r>
+        <w:rPr>
+          <w:rFonts w:hint="default" w:ascii="Times New Roman" w:hAnsi="Times New Roman" w:eastAsia="微软雅黑" w:cs="Times New Roman"/>
+          <w:kern w:val="0"/>
+          <w:szCs w:val="21"/>
+        </w:rPr>
+        <w:t>/**</w:t>
+      </w:r>
+      <w:r>
+        <w:rPr>
+          <w:rFonts w:hint="default" w:ascii="Times New Roman" w:hAnsi="Times New Roman" w:eastAsia="微软雅黑" w:cs="Times New Roman"/>
+          <w:kern w:val="0"/>
+          <w:szCs w:val="21"/>
+        </w:rPr>
+        <w:br w:type="textWrapping"/>
+      </w:r>
+      <w:r>
+        <w:rPr>
+          <w:rFonts w:hint="default" w:ascii="Times New Roman" w:hAnsi="Times New Roman" w:eastAsia="微软雅黑" w:cs="Times New Roman"/>
+          <w:kern w:val="0"/>
+          <w:szCs w:val="21"/>
+        </w:rPr>
+        <w:t xml:space="preserve"> *</w:t>
+      </w:r>
+      <w:r>
+        <w:rPr>
+          <w:rFonts w:hint="default" w:ascii="Times New Roman" w:hAnsi="Times New Roman" w:eastAsia="微软雅黑" w:cs="Times New Roman"/>
+          <w:kern w:val="0"/>
+          <w:szCs w:val="21"/>
+        </w:rPr>
+        <w:br w:type="textWrapping"/>
+      </w:r>
+      <w:r>
+        <w:rPr>
+          <w:rFonts w:hint="default" w:ascii="Times New Roman" w:hAnsi="Times New Roman" w:eastAsia="微软雅黑" w:cs="Times New Roman"/>
+          <w:kern w:val="0"/>
+          <w:szCs w:val="21"/>
+        </w:rPr>
+        <w:t xml:space="preserve"> * Generate 5 random car number</w:t>
+      </w:r>
+      <w:r>
+        <w:rPr>
+          <w:rFonts w:hint="default" w:ascii="Times New Roman" w:hAnsi="Times New Roman" w:eastAsia="微软雅黑" w:cs="Times New Roman"/>
+          <w:kern w:val="0"/>
+          <w:szCs w:val="21"/>
+        </w:rPr>
+        <w:br w:type="textWrapping"/>
+      </w:r>
+      <w:r>
+        <w:rPr>
+          <w:rFonts w:hint="default" w:ascii="Times New Roman" w:hAnsi="Times New Roman" w:eastAsia="微软雅黑" w:cs="Times New Roman"/>
+          <w:kern w:val="0"/>
+          <w:szCs w:val="21"/>
+        </w:rPr>
+        <w:t xml:space="preserve"> * a legal car number should be made up of 3 capital letter with 5 number</w:t>
+      </w:r>
+      <w:r>
+        <w:rPr>
+          <w:rFonts w:hint="default" w:ascii="Times New Roman" w:hAnsi="Times New Roman" w:eastAsia="微软雅黑" w:cs="Times New Roman"/>
+          <w:kern w:val="0"/>
+          <w:szCs w:val="21"/>
+        </w:rPr>
+        <w:br w:type="textWrapping"/>
+      </w:r>
+      <w:r>
+        <w:rPr>
+          <w:rFonts w:hint="default" w:ascii="Times New Roman" w:hAnsi="Times New Roman" w:eastAsia="微软雅黑" w:cs="Times New Roman"/>
+          <w:kern w:val="0"/>
+          <w:szCs w:val="21"/>
+        </w:rPr>
+        <w:t xml:space="preserve"> */</w:t>
+      </w:r>
+      <w:r>
+        <w:rPr>
+          <w:rFonts w:hint="default" w:ascii="Times New Roman" w:hAnsi="Times New Roman" w:eastAsia="微软雅黑" w:cs="Times New Roman"/>
+          <w:kern w:val="0"/>
+          <w:szCs w:val="21"/>
+        </w:rPr>
+        <w:br w:type="textWrapping"/>
+      </w:r>
+      <w:r>
+        <w:rPr>
+          <w:rFonts w:hint="default" w:ascii="Times New Roman" w:hAnsi="Times New Roman" w:eastAsia="微软雅黑" w:cs="Times New Roman"/>
+          <w:kern w:val="0"/>
+          <w:szCs w:val="21"/>
+        </w:rPr>
+        <w:t>public class RandomCarNumber {</w:t>
+      </w:r>
+      <w:r>
+        <w:rPr>
+          <w:rFonts w:hint="default" w:ascii="Times New Roman" w:hAnsi="Times New Roman" w:eastAsia="微软雅黑" w:cs="Times New Roman"/>
+          <w:kern w:val="0"/>
+          <w:szCs w:val="21"/>
+        </w:rPr>
+        <w:br w:type="textWrapping"/>
+      </w:r>
+      <w:r>
+        <w:rPr>
+          <w:rFonts w:hint="default" w:ascii="Times New Roman" w:hAnsi="Times New Roman" w:eastAsia="微软雅黑" w:cs="Times New Roman"/>
+          <w:kern w:val="0"/>
+          <w:szCs w:val="21"/>
+        </w:rPr>
+        <w:t xml:space="preserve">    /**</w:t>
+      </w:r>
+      <w:r>
+        <w:rPr>
+          <w:rFonts w:hint="default" w:ascii="Times New Roman" w:hAnsi="Times New Roman" w:eastAsia="微软雅黑" w:cs="Times New Roman"/>
+          <w:kern w:val="0"/>
+          <w:szCs w:val="21"/>
+        </w:rPr>
+        <w:br w:type="textWrapping"/>
+      </w:r>
+      <w:r>
+        <w:rPr>
+          <w:rFonts w:hint="default" w:ascii="Times New Roman" w:hAnsi="Times New Roman" w:eastAsia="微软雅黑" w:cs="Times New Roman"/>
+          <w:kern w:val="0"/>
+          <w:szCs w:val="21"/>
+        </w:rPr>
+        <w:t xml:space="preserve">     *</w:t>
       </w:r>
       <w:bookmarkStart w:id="1" w:name="_GoBack"/>
       <w:bookmarkEnd w:id="1"/>
+      <w:r>
+        <w:rPr>
+          <w:rFonts w:hint="default" w:ascii="Times New Roman" w:hAnsi="Times New Roman" w:eastAsia="微软雅黑" w:cs="Times New Roman"/>
+          <w:kern w:val="0"/>
+          <w:szCs w:val="21"/>
+        </w:rPr>
+        <w:br w:type="textWrapping"/>
+      </w:r>
+      <w:r>
+        <w:rPr>
+          <w:rFonts w:hint="default" w:ascii="Times New Roman" w:hAnsi="Times New Roman" w:eastAsia="微软雅黑" w:cs="Times New Roman"/>
+          <w:kern w:val="0"/>
+          <w:szCs w:val="21"/>
+        </w:rPr>
+        <w:t xml:space="preserve">     * @param args: command param</w:t>
+      </w:r>
+      <w:r>
+        <w:rPr>
+          <w:rFonts w:hint="default" w:ascii="Times New Roman" w:hAnsi="Times New Roman" w:eastAsia="微软雅黑" w:cs="Times New Roman"/>
+          <w:kern w:val="0"/>
+          <w:szCs w:val="21"/>
+        </w:rPr>
+        <w:br w:type="textWrapping"/>
+      </w:r>
+      <w:r>
+        <w:rPr>
+          <w:rFonts w:hint="default" w:ascii="Times New Roman" w:hAnsi="Times New Roman" w:eastAsia="微软雅黑" w:cs="Times New Roman"/>
+          <w:kern w:val="0"/>
+          <w:szCs w:val="21"/>
+        </w:rPr>
+        <w:t xml:space="preserve">     */</w:t>
+      </w:r>
+      <w:r>
+        <w:rPr>
+          <w:rFonts w:hint="default" w:ascii="Times New Roman" w:hAnsi="Times New Roman" w:eastAsia="微软雅黑" w:cs="Times New Roman"/>
+          <w:kern w:val="0"/>
+          <w:szCs w:val="21"/>
+        </w:rPr>
+        <w:br w:type="textWrapping"/>
+      </w:r>
+      <w:r>
+        <w:rPr>
+          <w:rFonts w:hint="default" w:ascii="Times New Roman" w:hAnsi="Times New Roman" w:eastAsia="微软雅黑" w:cs="Times New Roman"/>
+          <w:kern w:val="0"/>
+          <w:szCs w:val="21"/>
+        </w:rPr>
+        <w:t xml:space="preserve">    public static void main(String[] args) {</w:t>
+      </w:r>
+      <w:r>
+        <w:rPr>
+          <w:rFonts w:hint="default" w:ascii="Times New Roman" w:hAnsi="Times New Roman" w:eastAsia="微软雅黑" w:cs="Times New Roman"/>
+          <w:kern w:val="0"/>
+          <w:szCs w:val="21"/>
+        </w:rPr>
+        <w:br w:type="textWrapping"/>
+      </w:r>
+      <w:r>
+        <w:rPr>
+          <w:rFonts w:hint="default" w:ascii="Times New Roman" w:hAnsi="Times New Roman" w:eastAsia="微软雅黑" w:cs="Times New Roman"/>
+          <w:kern w:val="0"/>
+          <w:szCs w:val="21"/>
+        </w:rPr>
+        <w:t xml:space="preserve">        final int N = 5;                    //total</w:t>
+      </w:r>
+      <w:r>
+        <w:rPr>
+          <w:rFonts w:hint="default" w:ascii="Times New Roman" w:hAnsi="Times New Roman" w:eastAsia="微软雅黑" w:cs="Times New Roman"/>
+          <w:kern w:val="0"/>
+          <w:szCs w:val="21"/>
+        </w:rPr>
+        <w:br w:type="textWrapping"/>
+      </w:r>
+      <w:r>
+        <w:rPr>
+          <w:rFonts w:hint="default" w:ascii="Times New Roman" w:hAnsi="Times New Roman" w:eastAsia="微软雅黑" w:cs="Times New Roman"/>
+          <w:kern w:val="0"/>
+          <w:szCs w:val="21"/>
+        </w:rPr>
+        <w:t xml:space="preserve">        for (int n = 1; n &lt;= N; ++n){</w:t>
+      </w:r>
+      <w:r>
+        <w:rPr>
+          <w:rFonts w:hint="default" w:ascii="Times New Roman" w:hAnsi="Times New Roman" w:eastAsia="微软雅黑" w:cs="Times New Roman"/>
+          <w:kern w:val="0"/>
+          <w:szCs w:val="21"/>
+        </w:rPr>
+        <w:br w:type="textWrapping"/>
+      </w:r>
+      <w:r>
+        <w:rPr>
+          <w:rFonts w:hint="default" w:ascii="Times New Roman" w:hAnsi="Times New Roman" w:eastAsia="微软雅黑" w:cs="Times New Roman"/>
+          <w:kern w:val="0"/>
+          <w:szCs w:val="21"/>
+        </w:rPr>
+        <w:t xml:space="preserve">            String carNum = "";</w:t>
+      </w:r>
+      <w:r>
+        <w:rPr>
+          <w:rFonts w:hint="default" w:ascii="Times New Roman" w:hAnsi="Times New Roman" w:eastAsia="微软雅黑" w:cs="Times New Roman"/>
+          <w:kern w:val="0"/>
+          <w:szCs w:val="21"/>
+        </w:rPr>
+        <w:br w:type="textWrapping"/>
+      </w:r>
+      <w:r>
+        <w:rPr>
+          <w:rFonts w:hint="default" w:ascii="Times New Roman" w:hAnsi="Times New Roman" w:eastAsia="微软雅黑" w:cs="Times New Roman"/>
+          <w:kern w:val="0"/>
+          <w:szCs w:val="21"/>
+        </w:rPr>
+        <w:t xml:space="preserve">            for (int i = 1; i &lt;= 7; ++i) {</w:t>
+      </w:r>
+      <w:r>
+        <w:rPr>
+          <w:rFonts w:hint="default" w:ascii="Times New Roman" w:hAnsi="Times New Roman" w:eastAsia="微软雅黑" w:cs="Times New Roman"/>
+          <w:kern w:val="0"/>
+          <w:szCs w:val="21"/>
+        </w:rPr>
+        <w:br w:type="textWrapping"/>
+      </w:r>
+      <w:r>
+        <w:rPr>
+          <w:rFonts w:hint="default" w:ascii="Times New Roman" w:hAnsi="Times New Roman" w:eastAsia="微软雅黑" w:cs="Times New Roman"/>
+          <w:kern w:val="0"/>
+          <w:szCs w:val="21"/>
+        </w:rPr>
+        <w:t xml:space="preserve">                if (i &lt;= 3) {</w:t>
+      </w:r>
+      <w:r>
+        <w:rPr>
+          <w:rFonts w:hint="default" w:ascii="Times New Roman" w:hAnsi="Times New Roman" w:eastAsia="微软雅黑" w:cs="Times New Roman"/>
+          <w:kern w:val="0"/>
+          <w:szCs w:val="21"/>
+        </w:rPr>
+        <w:br w:type="textWrapping"/>
+      </w:r>
+      <w:r>
+        <w:rPr>
+          <w:rFonts w:hint="default" w:ascii="Times New Roman" w:hAnsi="Times New Roman" w:eastAsia="微软雅黑" w:cs="Times New Roman"/>
+          <w:kern w:val="0"/>
+          <w:szCs w:val="21"/>
+        </w:rPr>
+        <w:t xml:space="preserve">                    char tmp = (char) ('A' + Math.random() * ('Z' - 'A' + 1));</w:t>
+      </w:r>
+      <w:r>
+        <w:rPr>
+          <w:rFonts w:hint="default" w:ascii="Times New Roman" w:hAnsi="Times New Roman" w:eastAsia="微软雅黑" w:cs="Times New Roman"/>
+          <w:kern w:val="0"/>
+          <w:szCs w:val="21"/>
+        </w:rPr>
+        <w:br w:type="textWrapping"/>
+      </w:r>
+      <w:r>
+        <w:rPr>
+          <w:rFonts w:hint="default" w:ascii="Times New Roman" w:hAnsi="Times New Roman" w:eastAsia="微软雅黑" w:cs="Times New Roman"/>
+          <w:kern w:val="0"/>
+          <w:szCs w:val="21"/>
+        </w:rPr>
+        <w:t xml:space="preserve">                    carNum += tmp;</w:t>
+      </w:r>
+      <w:r>
+        <w:rPr>
+          <w:rFonts w:hint="default" w:ascii="Times New Roman" w:hAnsi="Times New Roman" w:eastAsia="微软雅黑" w:cs="Times New Roman"/>
+          <w:kern w:val="0"/>
+          <w:szCs w:val="21"/>
+        </w:rPr>
+        <w:br w:type="textWrapping"/>
+      </w:r>
+      <w:r>
+        <w:rPr>
+          <w:rFonts w:hint="default" w:ascii="Times New Roman" w:hAnsi="Times New Roman" w:eastAsia="微软雅黑" w:cs="Times New Roman"/>
+          <w:kern w:val="0"/>
+          <w:szCs w:val="21"/>
+        </w:rPr>
+        <w:t xml:space="preserve">                } else {</w:t>
+      </w:r>
+      <w:r>
+        <w:rPr>
+          <w:rFonts w:hint="default" w:ascii="Times New Roman" w:hAnsi="Times New Roman" w:eastAsia="微软雅黑" w:cs="Times New Roman"/>
+          <w:kern w:val="0"/>
+          <w:szCs w:val="21"/>
+        </w:rPr>
+        <w:br w:type="textWrapping"/>
+      </w:r>
+      <w:r>
+        <w:rPr>
+          <w:rFonts w:hint="default" w:ascii="Times New Roman" w:hAnsi="Times New Roman" w:eastAsia="微软雅黑" w:cs="Times New Roman"/>
+          <w:kern w:val="0"/>
+          <w:szCs w:val="21"/>
+        </w:rPr>
+        <w:t xml:space="preserve">                    int tmp  = (int)(Math.random()*10);</w:t>
+      </w:r>
+      <w:r>
+        <w:rPr>
+          <w:rFonts w:hint="default" w:ascii="Times New Roman" w:hAnsi="Times New Roman" w:eastAsia="微软雅黑" w:cs="Times New Roman"/>
+          <w:kern w:val="0"/>
+          <w:szCs w:val="21"/>
+        </w:rPr>
+        <w:br w:type="textWrapping"/>
+      </w:r>
+      <w:r>
+        <w:rPr>
+          <w:rFonts w:hint="default" w:ascii="Times New Roman" w:hAnsi="Times New Roman" w:eastAsia="微软雅黑" w:cs="Times New Roman"/>
+          <w:kern w:val="0"/>
+          <w:szCs w:val="21"/>
+        </w:rPr>
+        <w:t xml:space="preserve">                    carNum += tmp;</w:t>
+      </w:r>
+      <w:r>
+        <w:rPr>
+          <w:rFonts w:hint="default" w:ascii="Times New Roman" w:hAnsi="Times New Roman" w:eastAsia="微软雅黑" w:cs="Times New Roman"/>
+          <w:kern w:val="0"/>
+          <w:szCs w:val="21"/>
+        </w:rPr>
+        <w:br w:type="textWrapping"/>
+      </w:r>
+      <w:r>
+        <w:rPr>
+          <w:rFonts w:hint="default" w:ascii="Times New Roman" w:hAnsi="Times New Roman" w:eastAsia="微软雅黑" w:cs="Times New Roman"/>
+          <w:kern w:val="0"/>
+          <w:szCs w:val="21"/>
+        </w:rPr>
+        <w:t xml:space="preserve">                }</w:t>
+      </w:r>
+      <w:r>
+        <w:rPr>
+          <w:rFonts w:hint="default" w:ascii="Times New Roman" w:hAnsi="Times New Roman" w:eastAsia="微软雅黑" w:cs="Times New Roman"/>
+          <w:kern w:val="0"/>
+          <w:szCs w:val="21"/>
+        </w:rPr>
+        <w:br w:type="textWrapping"/>
+      </w:r>
+      <w:r>
+        <w:rPr>
+          <w:rFonts w:hint="default" w:ascii="Times New Roman" w:hAnsi="Times New Roman" w:eastAsia="微软雅黑" w:cs="Times New Roman"/>
+          <w:kern w:val="0"/>
+          <w:szCs w:val="21"/>
+        </w:rPr>
+        <w:t xml:space="preserve">            }</w:t>
+      </w:r>
+      <w:r>
+        <w:rPr>
+          <w:rFonts w:hint="default" w:ascii="Times New Roman" w:hAnsi="Times New Roman" w:eastAsia="微软雅黑" w:cs="Times New Roman"/>
+          <w:kern w:val="0"/>
+          <w:szCs w:val="21"/>
+        </w:rPr>
+        <w:br w:type="textWrapping"/>
+      </w:r>
+      <w:r>
+        <w:rPr>
+          <w:rFonts w:hint="default" w:ascii="Times New Roman" w:hAnsi="Times New Roman" w:eastAsia="微软雅黑" w:cs="Times New Roman"/>
+          <w:kern w:val="0"/>
+          <w:szCs w:val="21"/>
+        </w:rPr>
+        <w:t xml:space="preserve">            System.out.println("Car Number " + n + ": " + carNum);</w:t>
+      </w:r>
+      <w:r>
+        <w:rPr>
+          <w:rFonts w:hint="default" w:ascii="Times New Roman" w:hAnsi="Times New Roman" w:eastAsia="微软雅黑" w:cs="Times New Roman"/>
+          <w:kern w:val="0"/>
+          <w:szCs w:val="21"/>
+        </w:rPr>
+        <w:br w:type="textWrapping"/>
+      </w:r>
+      <w:r>
+        <w:rPr>
+          <w:rFonts w:hint="default" w:ascii="Times New Roman" w:hAnsi="Times New Roman" w:eastAsia="微软雅黑" w:cs="Times New Roman"/>
+          <w:kern w:val="0"/>
+          <w:szCs w:val="21"/>
+        </w:rPr>
+        <w:t xml:space="preserve">        }</w:t>
+      </w:r>
+      <w:r>
+        <w:rPr>
+          <w:rFonts w:hint="default" w:ascii="Times New Roman" w:hAnsi="Times New Roman" w:eastAsia="微软雅黑" w:cs="Times New Roman"/>
+          <w:kern w:val="0"/>
+          <w:szCs w:val="21"/>
+        </w:rPr>
+        <w:br w:type="textWrapping"/>
+      </w:r>
+      <w:r>
+        <w:rPr>
+          <w:rFonts w:hint="default" w:ascii="Times New Roman" w:hAnsi="Times New Roman" w:eastAsia="微软雅黑" w:cs="Times New Roman"/>
+          <w:kern w:val="0"/>
+          <w:szCs w:val="21"/>
+        </w:rPr>
+        <w:t xml:space="preserve">    }</w:t>
+      </w:r>
+      <w:r>
+        <w:rPr>
+          <w:rFonts w:hint="default" w:ascii="Times New Roman" w:hAnsi="Times New Roman" w:eastAsia="微软雅黑" w:cs="Times New Roman"/>
+          <w:kern w:val="0"/>
+          <w:szCs w:val="21"/>
+        </w:rPr>
+        <w:br w:type="textWrapping"/>
+      </w:r>
+      <w:r>
+        <w:rPr>
+          <w:rFonts w:hint="default" w:ascii="Times New Roman" w:hAnsi="Times New Roman" w:eastAsia="微软雅黑" w:cs="Times New Roman"/>
+          <w:kern w:val="0"/>
+          <w:szCs w:val="21"/>
+        </w:rPr>
+        <w:t>}</w:t>
+      </w:r>
+    </w:p>
+    <w:p>
+      <w:pPr>
+        <w:pStyle w:val="11"/>
+        <w:widowControl/>
+        <w:adjustRightInd w:val="0"/>
+        <w:snapToGrid w:val="0"/>
+        <w:spacing w:line="288" w:lineRule="auto"/>
+        <w:ind w:left="357" w:firstLine="0" w:firstLineChars="0"/>
+        <w:rPr>
+          <w:rFonts w:hint="eastAsia" w:ascii="Courier New" w:hAnsi="Courier New" w:eastAsia="微软雅黑" w:cs="Courier New"/>
+          <w:kern w:val="0"/>
+          <w:szCs w:val="21"/>
+        </w:rPr>
+      </w:pPr>
     </w:p>
     <w:p>
       <w:pPr>
@@ -5482,7 +6599,7 @@
   <w:docDefaults>
     <w:rPrDefault>
       <w:rPr>
-        <w:rFonts w:asciiTheme="minorHAnsi" w:hAnsiTheme="minorHAnsi" w:eastAsiaTheme="minorEastAsia" w:cstheme="minorBidi"/>
+        <w:rFonts w:ascii="Times New Roman" w:hAnsi="Times New Roman" w:eastAsia="宋体" w:cs="Times New Roman"/>
       </w:rPr>
     </w:rPrDefault>
   </w:docDefaults>
@@ -5553,7 +6670,7 @@
     <w:lsdException w:uiPriority="99" w:name="Closing"/>
     <w:lsdException w:uiPriority="99" w:name="Signature"/>
     <w:lsdException w:qFormat="1" w:uiPriority="1" w:name="Default Paragraph Font"/>
-    <w:lsdException w:uiPriority="99" w:name="Body Text"/>
+    <w:lsdException w:qFormat="1" w:uiPriority="99" w:name="Body Text"/>
     <w:lsdException w:uiPriority="99" w:name="Body Text Indent"/>
     <w:lsdException w:uiPriority="99" w:name="List Continue"/>
     <w:lsdException w:uiPriority="99" w:name="List Continue 2"/>
@@ -5590,7 +6707,7 @@
     <w:lsdException w:uiPriority="99" w:name="HTML Sample"/>
     <w:lsdException w:uiPriority="99" w:name="HTML Typewriter"/>
     <w:lsdException w:uiPriority="99" w:name="HTML Variable"/>
-    <w:lsdException w:uiPriority="99" w:name="Normal Table"/>
+    <w:lsdException w:qFormat="1" w:uiPriority="99" w:name="Normal Table"/>
     <w:lsdException w:uiPriority="99" w:name="annotation subject"/>
     <w:lsdException w:uiPriority="99" w:name="Table Simple 1"/>
     <w:lsdException w:uiPriority="99" w:name="Table Simple 2"/>
@@ -5764,6 +6881,7 @@
     <w:name w:val="Normal Table"/>
     <w:semiHidden/>
     <w:unhideWhenUsed/>
+    <w:qFormat/>
     <w:uiPriority w:val="99"/>
     <w:tblPr>
       <w:tblLayout w:type="fixed"/>
@@ -5781,6 +6899,7 @@
     <w:link w:val="12"/>
     <w:semiHidden/>
     <w:unhideWhenUsed/>
+    <w:qFormat/>
     <w:uiPriority w:val="99"/>
     <w:pPr>
       <w:spacing w:after="120"/>
@@ -5917,6 +7036,7 @@
     <w:basedOn w:val="8"/>
     <w:link w:val="2"/>
     <w:semiHidden/>
+    <w:qFormat/>
     <w:uiPriority w:val="99"/>
   </w:style>
   <w:style w:type="character" w:customStyle="1" w:styleId="13">
@@ -5924,6 +7044,7 @@
     <w:basedOn w:val="12"/>
     <w:link w:val="6"/>
     <w:semiHidden/>
+    <w:qFormat/>
     <w:uiPriority w:val="0"/>
     <w:rPr>
       <w:rFonts w:ascii="Times New Roman" w:hAnsi="Times New Roman" w:eastAsia="宋体" w:cs="Times New Roman"/>
@@ -5932,6 +7053,7 @@
   </w:style>
   <w:style w:type="paragraph" w:customStyle="1" w:styleId="14">
     <w:name w:val="Default"/>
+    <w:qFormat/>
     <w:uiPriority w:val="0"/>
     <w:pPr>
       <w:widowControl w:val="0"/>
@@ -5953,6 +7075,7 @@
     <w:basedOn w:val="8"/>
     <w:link w:val="5"/>
     <w:semiHidden/>
+    <w:qFormat/>
     <w:uiPriority w:val="99"/>
     <w:rPr>
       <w:rFonts w:ascii="宋体" w:hAnsi="宋体" w:eastAsia="宋体" w:cs="宋体"/>

</xml_diff>